<commit_message>
Gave each player their own object pool of shells
</commit_message>
<xml_diff>
--- a/UNITY MINOR BOSS SCREENCAST PLANNING.docx
+++ b/UNITY MINOR BOSS SCREENCAST PLANNING.docx
@@ -98,8 +98,6 @@
       <w:r>
         <w:t>WHICH BROUGHT ME TO THE DOORSTEP OF BRACKEYS TO LEARN THE BASICS OF OBJECT POOLING</w:t>
       </w:r>
-      <w:bookmarkStart w:id="1" w:name="_GoBack"/>
-      <w:bookmarkEnd w:id="1"/>
     </w:p>
     <w:p>
       <w:r>
@@ -166,23 +164,10 @@
         <w:t>After implementing this I decided that I was just about done</w:t>
       </w:r>
       <w:r>
-        <w:rPr>
-          <mc:AlternateContent>
-            <mc:Choice Requires="w16se"/>
-            <mc:Fallback>
-              <w:rFonts w:ascii="Segoe UI Emoji" w:eastAsia="Segoe UI Emoji" w:hAnsi="Segoe UI Emoji" w:cs="Segoe UI Emoji"/>
-            </mc:Fallback>
-          </mc:AlternateContent>
-        </w:rPr>
-        <mc:AlternateContent>
-          <mc:Choice Requires="w16se">
-            <w16se:symEx w16se:font="Segoe UI Emoji" w16se:char="1F60A"/>
-          </mc:Choice>
-          <mc:Fallback>
-            <w:t>😊</w:t>
-          </mc:Fallback>
-        </mc:AlternateContent>
-      </w:r>
+        <w:t xml:space="preserve"> but the last balancing issue I decided to fix was that there was nothing stopping the players from mashing the fire button and using it as a short range assault rifle, essentially I needed to give it a cooldown</w:t>
+      </w:r>
+      <w:bookmarkStart w:id="1" w:name="_GoBack"/>
+      <w:bookmarkEnd w:id="1"/>
     </w:p>
     <w:p/>
     <w:p/>

</xml_diff>